<commit_message>
changed patch to merge
</commit_message>
<xml_diff>
--- a/less2.docx
+++ b/less2.docx
@@ -254,10 +254,10 @@
           <w:lang w:eastAsia="ru-RU"/>
         </w:rPr>
         <w:drawing>
-          <wp:inline distT="0" distB="0" distL="0" distR="0" wp14:anchorId="5A32C939" wp14:editId="3447CA31">
+          <wp:inline distT="0" distB="0" distL="0" distR="0" wp14:anchorId="3F9B48B7" wp14:editId="6A7FC0FD">
             <wp:extent cx="9251950" cy="5204460"/>
             <wp:effectExtent l="0" t="0" r="6350" b="0"/>
-            <wp:docPr id="12" name="Рисунок 12"/>
+            <wp:docPr id="2" name="Рисунок 2"/>
             <wp:cNvGraphicFramePr>
               <a:graphicFrameLocks xmlns:a="http://schemas.openxmlformats.org/drawingml/2006/main" noChangeAspect="1"/>
             </wp:cNvGraphicFramePr>

</xml_diff>